<commit_message>
Make problems more interesting
</commit_message>
<xml_diff>
--- a/maths/add_sub_word_problems_1.docx
+++ b/maths/add_sub_word_problems_1.docx
@@ -15,15 +15,15 @@
         <w:pStyle w:val="ListNumber"/>
       </w:pPr>
       <w:r>
-        <w:t>Lily has seven crayons. Ben gives her three more crayons. How many crayons does Lily have in total?</w:t>
+        <w:t>Barnaby has eight marbles. Flora gives him four more. How many marbles does Barnaby have in total?</w:t>
         <w:br/>
       </w:r>
       <w:r>
-        <w:t>Number sentence: __________________________________________________</w:t>
+        <w:t>Number sentence: ______________________________________________________________________</w:t>
         <w:br/>
       </w:r>
       <w:r>
-        <w:t>Answer: Lily has ____________ crayons in total.</w:t>
+        <w:t>Answer: Barnaby has ________________________________________ marbles in total.</w:t>
         <w:br/>
       </w:r>
     </w:p>
@@ -32,15 +32,15 @@
         <w:pStyle w:val="ListNumber"/>
       </w:pPr>
       <w:r>
-        <w:t>Aisha baked twelve cookies. She ate four of the cookies. How many cookies are left?</w:t>
+        <w:t>Penelope baked twelve cookies, but her brother ate three of them. How many cookies are left?</w:t>
         <w:br/>
       </w:r>
       <w:r>
-        <w:t>Number sentence: __________________________________________________</w:t>
+        <w:t>Number sentence: ______________________________________________________________________</w:t>
         <w:br/>
       </w:r>
       <w:r>
-        <w:t>Answer: There are ____________ cookies left.</w:t>
+        <w:t>Answer: There are ________________________________________ cookies left.</w:t>
         <w:br/>
       </w:r>
     </w:p>
@@ -49,15 +49,15 @@
         <w:pStyle w:val="ListNumber"/>
       </w:pPr>
       <w:r>
-        <w:t>Noah had nine toy cars. He got six more for his birthday. How many toy cars does Noah have now?</w:t>
+        <w:t>Kevin found seven shiny bottle caps. He then found six more. How many bottle caps did Kevin find in all?</w:t>
         <w:br/>
       </w:r>
       <w:r>
-        <w:t>Number sentence: __________________________________________________</w:t>
+        <w:t>Number sentence: ______________________________________________________________________</w:t>
         <w:br/>
       </w:r>
       <w:r>
-        <w:t>Answer: Noah now has ____________ toy cars.</w:t>
+        <w:t>Answer: Kevin found ________________________________________ bottle caps in all.</w:t>
         <w:br/>
       </w:r>
     </w:p>
@@ -66,15 +66,15 @@
         <w:pStyle w:val="ListNumber"/>
       </w:pPr>
       <w:r>
-        <w:t>Olivia found eleven seashells at the beach. She gave three seashells to her friend. How many seashells does Olivia have now?</w:t>
+        <w:t>Esmerelda had fifteen bouncy balls. She lost five of them. How many bouncy balls does Esmerelda have now?</w:t>
         <w:br/>
       </w:r>
       <w:r>
-        <w:t>Number sentence: __________________________________________________</w:t>
+        <w:t>Number sentence: ______________________________________________________________________</w:t>
         <w:br/>
       </w:r>
       <w:r>
-        <w:t>Answer: Olivia now has ____________ seashells.</w:t>
+        <w:t>Answer: Esmerelda has ________________________________________ bouncy balls now.</w:t>
         <w:br/>
       </w:r>
     </w:p>
@@ -83,15 +83,15 @@
         <w:pStyle w:val="ListNumber"/>
       </w:pPr>
       <w:r>
-        <w:t>Ethan saw eight butterflies in the garden. Five of them flew away. How many butterflies are left?</w:t>
+        <w:t>Roger saw nine ladybugs in the garden. Two more ladybugs flew over. How many ladybugs are there in total?</w:t>
         <w:br/>
       </w:r>
       <w:r>
-        <w:t>Number sentence: __________________________________________________</w:t>
+        <w:t>Number sentence: ______________________________________________________________________</w:t>
         <w:br/>
       </w:r>
       <w:r>
-        <w:t>Answer: There are ____________ butterflies left.</w:t>
+        <w:t>Answer: There are ________________________________________ ladybugs in total.</w:t>
         <w:br/>
       </w:r>
     </w:p>
@@ -100,15 +100,15 @@
         <w:pStyle w:val="ListNumber"/>
       </w:pPr>
       <w:r>
-        <w:t>Sophia had five stickers. Her dad gave her eight more stickers. How many stickers does Sophia have now?</w:t>
+        <w:t>Gertrude has eleven pet snails. She gives four snails to her friend Horace. How many snails does Gertrude have left?</w:t>
         <w:br/>
       </w:r>
       <w:r>
-        <w:t>Number sentence: __________________________________________________</w:t>
+        <w:t>Number sentence: ______________________________________________________________________</w:t>
         <w:br/>
       </w:r>
       <w:r>
-        <w:t>Answer: Sophia has ____________ stickers now.</w:t>
+        <w:t>Answer: Gertrude has ________________________________________ snails left.</w:t>
         <w:br/>
       </w:r>
     </w:p>
@@ -117,15 +117,15 @@
         <w:pStyle w:val="ListNumber"/>
       </w:pPr>
       <w:r>
-        <w:t>James had fourteen balloons. Two balloons popped. How many balloons does James have left?</w:t>
+        <w:t>Winston collected three acorns. His friend Penelope gave him eight more acorns. How many acorns does Winston have altogether?</w:t>
         <w:br/>
       </w:r>
       <w:r>
-        <w:t>Number sentence: __________________________________________________</w:t>
+        <w:t>Number sentence: ______________________________________________________________________</w:t>
         <w:br/>
       </w:r>
       <w:r>
-        <w:t>Answer: James has ____________ balloons left.</w:t>
+        <w:t>Answer: Winston has ________________________________________ acorns altogether.</w:t>
         <w:br/>
       </w:r>
     </w:p>

</xml_diff>